<commit_message>
updated pollinator decline references
</commit_message>
<xml_diff>
--- a/pollinator decline references/Useful references for pollinator declines.docx
+++ b/pollinator decline references/Useful references for pollinator declines.docx
@@ -308,502 +308,547 @@
         <w:spacing w:after="0"/>
         <w:ind w:left="720" w:hanging="720"/>
       </w:pPr>
-      <w:r>
-        <w:t xml:space="preserve">Dupont, Y.L., Damgaard, C. &amp; Simonsen, V. (2011) Quantitative historical change in bumblebee (Bombus spp.) assemblages of red clover fields. </w:t>
-      </w:r>
-      <w:r>
-        <w:rPr>
-          <w:i/>
-        </w:rPr>
-        <w:t>PLoS ONE,</w:t>
-      </w:r>
-      <w:r>
-        <w:t xml:space="preserve"> </w:t>
-      </w:r>
-      <w:r>
-        <w:rPr>
-          <w:i/>
-        </w:rPr>
-        <w:t>6</w:t>
-      </w:r>
-      <w:r>
-        <w:t>.</w:t>
-      </w:r>
-    </w:p>
-    <w:p>
-      <w:pPr>
-        <w:pStyle w:val="EndNoteBibliography"/>
-        <w:spacing w:after="0"/>
-        <w:ind w:left="720" w:hanging="720"/>
-      </w:pPr>
-    </w:p>
-    <w:p>
-      <w:pPr>
-        <w:pStyle w:val="EndNoteBibliography"/>
-        <w:spacing w:after="0"/>
-        <w:ind w:left="720" w:hanging="720"/>
-      </w:pPr>
-      <w:r>
-        <w:t xml:space="preserve">Grixti, J.C., Wong, L.T., Cameron, S.A. &amp; Favret, C. (2009) Decline of bumble bees (Bombus) in the North American Midwest. </w:t>
-      </w:r>
-      <w:r>
-        <w:rPr>
-          <w:i/>
-        </w:rPr>
-        <w:t>Biological Conservation,</w:t>
-      </w:r>
-      <w:r>
-        <w:t xml:space="preserve"> </w:t>
-      </w:r>
-      <w:r>
-        <w:rPr>
-          <w:i/>
-        </w:rPr>
-        <w:t>142</w:t>
-      </w:r>
-      <w:r>
-        <w:t>, 75-84.</w:t>
-      </w:r>
-    </w:p>
-    <w:p>
-      <w:pPr>
-        <w:pStyle w:val="EndNoteBibliography"/>
-        <w:spacing w:after="0"/>
-        <w:ind w:left="720" w:hanging="720"/>
-      </w:pPr>
-    </w:p>
-    <w:p>
-      <w:pPr>
-        <w:pStyle w:val="EndNoteBibliography"/>
-        <w:spacing w:after="0"/>
-        <w:ind w:left="720" w:hanging="720"/>
-      </w:pPr>
-      <w:r>
-        <w:t xml:space="preserve">Martins, A.C., Gonçalves, R.B. &amp; Melo, G.A.R. (2013) Changes in wild bee fauna of a grassland in Brazil reveal negative effects associated with growing urbanization during the last 40 years. </w:t>
-      </w:r>
-      <w:r>
-        <w:rPr>
-          <w:i/>
-        </w:rPr>
-        <w:t>Zoologia,</w:t>
-      </w:r>
-      <w:r>
-        <w:t xml:space="preserve"> </w:t>
-      </w:r>
-      <w:r>
-        <w:rPr>
-          <w:i/>
-        </w:rPr>
-        <w:t>30</w:t>
-      </w:r>
-      <w:r>
-        <w:t>, 157-176.</w:t>
-      </w:r>
-    </w:p>
-    <w:p>
-      <w:pPr>
-        <w:pStyle w:val="EndNoteBibliography"/>
-        <w:spacing w:after="0"/>
-        <w:ind w:left="720" w:hanging="720"/>
-      </w:pPr>
-    </w:p>
-    <w:p>
-      <w:pPr>
-        <w:pStyle w:val="EndNoteBibliography"/>
-        <w:spacing w:after="0"/>
-        <w:ind w:left="720" w:hanging="720"/>
-      </w:pPr>
-      <w:r>
-        <w:t xml:space="preserve">Morales, C.L., Arbetman, M.P., Cameron, S.A. &amp; Aizen, M.A. (2013) Rapid ecological replacement of a native bumble bee by invasive species. </w:t>
-      </w:r>
-      <w:r>
-        <w:rPr>
-          <w:i/>
-        </w:rPr>
-        <w:t>Frontiers in Ecology and the Environment,</w:t>
-      </w:r>
-      <w:r>
-        <w:t xml:space="preserve"> </w:t>
-      </w:r>
-      <w:r>
-        <w:rPr>
-          <w:i/>
-        </w:rPr>
-        <w:t>11</w:t>
-      </w:r>
-      <w:r>
-        <w:t>, 529-534.</w:t>
-      </w:r>
-    </w:p>
-    <w:p>
-      <w:pPr>
-        <w:pStyle w:val="EndNoteBibliography"/>
-        <w:spacing w:after="0"/>
-        <w:ind w:left="720" w:hanging="720"/>
-      </w:pPr>
-    </w:p>
-    <w:p>
-      <w:pPr>
-        <w:pStyle w:val="EndNoteBibliography"/>
-        <w:spacing w:after="0"/>
-        <w:ind w:left="720" w:hanging="720"/>
-      </w:pPr>
-      <w:r>
-        <w:t>Nieto, A., Roberts, S.P., Kemp, J.</w:t>
-      </w:r>
-      <w:r>
-        <w:rPr>
-          <w:i/>
-        </w:rPr>
-        <w:t xml:space="preserve"> et al.</w:t>
-      </w:r>
-      <w:r>
-        <w:t xml:space="preserve"> (2014) European red list of bees. </w:t>
-      </w:r>
-      <w:r>
-        <w:rPr>
-          <w:i/>
-        </w:rPr>
-        <w:t>Luxembourg: Publication Office of the European Union,</w:t>
-      </w:r>
-      <w:r>
-        <w:t xml:space="preserve"> </w:t>
-      </w:r>
-      <w:r>
-        <w:rPr>
-          <w:i/>
-        </w:rPr>
-        <w:t>98</w:t>
-      </w:r>
-      <w:r>
-        <w:t>.</w:t>
-      </w:r>
-    </w:p>
-    <w:p>
-      <w:pPr>
-        <w:pStyle w:val="EndNoteBibliography"/>
-        <w:spacing w:after="0"/>
-        <w:ind w:left="720" w:hanging="720"/>
-      </w:pPr>
-    </w:p>
-    <w:p>
-      <w:pPr>
-        <w:pStyle w:val="EndNoteBibliography"/>
-        <w:spacing w:after="0"/>
-        <w:ind w:left="720" w:hanging="720"/>
-      </w:pPr>
-      <w:r>
-        <w:lastRenderedPageBreak/>
-        <w:t xml:space="preserve">Ollerton, J. (2017) Pollinator Diversity: Distribution, Ecological Function, and Conservation. </w:t>
-      </w:r>
-      <w:r>
-        <w:rPr>
-          <w:i/>
-        </w:rPr>
-        <w:t>Annual Review of Ecology, Evolution, and Systematics</w:t>
-      </w:r>
-      <w:r>
-        <w:t>, pp. 353-376.</w:t>
-      </w:r>
-    </w:p>
-    <w:p>
-      <w:pPr>
-        <w:pStyle w:val="EndNoteBibliography"/>
-        <w:spacing w:after="0"/>
-        <w:ind w:left="720" w:hanging="720"/>
-      </w:pPr>
-    </w:p>
-    <w:p>
-      <w:pPr>
-        <w:pStyle w:val="EndNoteBibliography"/>
-        <w:spacing w:after="0"/>
-        <w:ind w:left="720" w:hanging="720"/>
-      </w:pPr>
-      <w:r>
-        <w:t xml:space="preserve">Ollerton, J., Erenler, H., Edwards, M. &amp; Crockett, R. (2014) Extinctions of aculeate pollinators in Britain and the role of large-scale agricultural changes. </w:t>
-      </w:r>
-      <w:r>
-        <w:rPr>
-          <w:i/>
-        </w:rPr>
-        <w:t>Science,</w:t>
-      </w:r>
-      <w:r>
-        <w:t xml:space="preserve"> </w:t>
-      </w:r>
-      <w:r>
-        <w:rPr>
-          <w:i/>
-        </w:rPr>
-        <w:t>346</w:t>
-      </w:r>
-      <w:r>
-        <w:t>, 1360-1362.</w:t>
-      </w:r>
-    </w:p>
-    <w:p>
-      <w:pPr>
-        <w:pStyle w:val="EndNoteBibliography"/>
-        <w:spacing w:after="0"/>
-        <w:ind w:left="720" w:hanging="720"/>
-      </w:pPr>
-    </w:p>
-    <w:p>
-      <w:pPr>
-        <w:pStyle w:val="EndNoteBibliography"/>
-        <w:spacing w:after="0"/>
-        <w:ind w:left="720" w:hanging="720"/>
-      </w:pPr>
-      <w:r>
-        <w:t>Potts, S.G., Biesmeijer, J.C., Kremen, C.</w:t>
-      </w:r>
-      <w:r>
-        <w:rPr>
-          <w:i/>
-        </w:rPr>
-        <w:t xml:space="preserve"> et al.</w:t>
-      </w:r>
-      <w:r>
-        <w:t xml:space="preserve"> (2010) Global pollinator declines: Trends, impacts and drivers. </w:t>
-      </w:r>
-      <w:r>
-        <w:rPr>
-          <w:i/>
-        </w:rPr>
-        <w:t>Trends in Ecology and Evolution,</w:t>
-      </w:r>
-      <w:r>
-        <w:t xml:space="preserve"> </w:t>
-      </w:r>
-      <w:r>
-        <w:rPr>
-          <w:i/>
-        </w:rPr>
-        <w:t>25</w:t>
-      </w:r>
-      <w:r>
-        <w:t>, 345-353.</w:t>
-      </w:r>
-    </w:p>
-    <w:p>
-      <w:pPr>
-        <w:pStyle w:val="EndNoteBibliography"/>
-        <w:spacing w:after="0"/>
-        <w:ind w:left="720" w:hanging="720"/>
-      </w:pPr>
-    </w:p>
-    <w:p>
-      <w:pPr>
-        <w:pStyle w:val="EndNoteBibliography"/>
-        <w:spacing w:after="0"/>
-        <w:ind w:left="720" w:hanging="720"/>
-      </w:pPr>
-      <w:r>
-        <w:t>Regan, E.C., Santini, L., Ingwall</w:t>
-      </w:r>
-      <w:r>
-        <w:rPr>
-          <w:rFonts w:ascii="Cambria Math" w:hAnsi="Cambria Math" w:cs="Cambria Math"/>
-        </w:rPr>
-        <w:t>‐</w:t>
-      </w:r>
-      <w:r>
-        <w:t>King, L.</w:t>
-      </w:r>
-      <w:r>
-        <w:rPr>
-          <w:i/>
-        </w:rPr>
-        <w:t xml:space="preserve"> et al.</w:t>
-      </w:r>
-      <w:r>
-        <w:t xml:space="preserve"> (2015) Global trends in the status of bird and mammal pollinators. </w:t>
-      </w:r>
-      <w:r>
-        <w:rPr>
-          <w:i/>
-        </w:rPr>
-        <w:t>Conservation Letters,</w:t>
-      </w:r>
-      <w:r>
-        <w:t xml:space="preserve"> </w:t>
-      </w:r>
-      <w:r>
-        <w:rPr>
-          <w:i/>
-        </w:rPr>
-        <w:t>8</w:t>
-      </w:r>
-      <w:r>
-        <w:t>, 397-403.</w:t>
-      </w:r>
-    </w:p>
-    <w:p>
-      <w:pPr>
-        <w:pStyle w:val="EndNoteBibliography"/>
-        <w:spacing w:after="0"/>
-        <w:ind w:left="720" w:hanging="720"/>
-      </w:pPr>
-    </w:p>
-    <w:p>
-      <w:pPr>
-        <w:pStyle w:val="EndNoteBibliography"/>
-        <w:spacing w:after="0"/>
-        <w:ind w:left="720" w:hanging="720"/>
-      </w:pPr>
-      <w:r>
-        <w:t xml:space="preserve">Roubik, D.W. (2001) Ups and downs in pollinator populations: When is there a decline? </w:t>
-      </w:r>
-      <w:r>
-        <w:rPr>
-          <w:i/>
-        </w:rPr>
-        <w:t>Ecology and Society,</w:t>
-      </w:r>
-      <w:r>
-        <w:t xml:space="preserve"> </w:t>
-      </w:r>
-      <w:r>
-        <w:rPr>
-          <w:i/>
-        </w:rPr>
-        <w:t>5</w:t>
-      </w:r>
-      <w:r>
-        <w:t>.</w:t>
-      </w:r>
-    </w:p>
-    <w:p>
-      <w:pPr>
-        <w:pStyle w:val="EndNoteBibliography"/>
-        <w:spacing w:after="0"/>
-        <w:ind w:left="720" w:hanging="720"/>
-      </w:pPr>
-    </w:p>
-    <w:p>
-      <w:pPr>
-        <w:pStyle w:val="EndNoteBibliography"/>
-        <w:spacing w:after="0"/>
-        <w:ind w:left="720" w:hanging="720"/>
-      </w:pPr>
-      <w:r>
-        <w:t>Senapathi, D., Carvalheiro, L.G., Biesmeijer, J.C.</w:t>
-      </w:r>
-      <w:r>
-        <w:rPr>
-          <w:i/>
-        </w:rPr>
-        <w:t xml:space="preserve"> et al.</w:t>
-      </w:r>
-      <w:r>
-        <w:t xml:space="preserve"> (2015) The impact of over 80 years of land cover changes on bee and wasp pollinator communities in England. </w:t>
-      </w:r>
-      <w:r>
-        <w:rPr>
-          <w:i/>
-        </w:rPr>
-        <w:t>Proceedings of the Royal Society B: Biological Sciences,</w:t>
-      </w:r>
-      <w:r>
-        <w:t xml:space="preserve"> </w:t>
-      </w:r>
-      <w:r>
-        <w:rPr>
-          <w:i/>
-        </w:rPr>
-        <w:t>282</w:t>
-      </w:r>
-      <w:r>
-        <w:t>.</w:t>
-      </w:r>
-    </w:p>
-    <w:p>
-      <w:pPr>
-        <w:pStyle w:val="EndNoteBibliography"/>
-        <w:spacing w:after="0"/>
-        <w:ind w:left="720" w:hanging="720"/>
-      </w:pPr>
-    </w:p>
-    <w:p>
-      <w:pPr>
-        <w:pStyle w:val="EndNoteBibliography"/>
-        <w:spacing w:after="0"/>
-        <w:ind w:left="720" w:hanging="720"/>
-      </w:pPr>
-      <w:r>
-        <w:t>Thomas, J.A., Telfer, M.G., Roy, D.B.</w:t>
-      </w:r>
-      <w:r>
-        <w:rPr>
-          <w:i/>
-        </w:rPr>
-        <w:t xml:space="preserve"> et al.</w:t>
-      </w:r>
-      <w:r>
-        <w:t xml:space="preserve"> (2004) Comparative losses of British butterflies, birds, and plants and the global extinction crisis. </w:t>
-      </w:r>
-      <w:r>
-        <w:rPr>
-          <w:i/>
-        </w:rPr>
-        <w:t>Science,</w:t>
-      </w:r>
-      <w:r>
-        <w:t xml:space="preserve"> </w:t>
-      </w:r>
-      <w:r>
-        <w:rPr>
-          <w:i/>
-        </w:rPr>
-        <w:t>303</w:t>
-      </w:r>
-      <w:r>
-        <w:t>, 1879-1881.</w:t>
-      </w:r>
-    </w:p>
-    <w:p>
-      <w:pPr>
-        <w:pStyle w:val="EndNoteBibliography"/>
-        <w:spacing w:after="0"/>
-        <w:ind w:left="720" w:hanging="720"/>
-      </w:pPr>
-    </w:p>
-    <w:p>
-      <w:pPr>
-        <w:pStyle w:val="EndNoteBibliography"/>
-        <w:spacing w:after="0"/>
-        <w:ind w:left="720" w:hanging="720"/>
-      </w:pPr>
-      <w:r>
-        <w:t xml:space="preserve">Van Dooren, T.J.M. (2016) Pollinator species richness: Are the declines slowing down? </w:t>
-      </w:r>
-      <w:r>
-        <w:rPr>
-          <w:i/>
-        </w:rPr>
-        <w:t>Nature Conservation,</w:t>
-      </w:r>
-      <w:r>
-        <w:t xml:space="preserve"> </w:t>
-      </w:r>
-      <w:r>
-        <w:rPr>
-          <w:i/>
-        </w:rPr>
-        <w:t>15</w:t>
-      </w:r>
-      <w:r>
-        <w:t>, 11-22.</w:t>
-      </w:r>
-    </w:p>
-    <w:p>
-      <w:pPr>
-        <w:pStyle w:val="EndNoteBibliography"/>
-        <w:spacing w:after="0"/>
-        <w:ind w:left="720" w:hanging="720"/>
-      </w:pPr>
       <w:bookmarkStart w:id="0" w:name="_GoBack"/>
       <w:bookmarkEnd w:id="0"/>
+      <w:r>
+        <w:rPr>
+          <w:rFonts w:asciiTheme="majorHAnsi" w:hAnsiTheme="majorHAnsi" w:cs="Segoe UI"/>
+        </w:rPr>
+        <w:t>De Palma, A., Kuhlmann, M., Bugter, R., Ferrier, S., Hoskins, A. J., Potts, S. G., Roberts, S. P., Schweiger, O., &amp; Purvis, A. (2017). Dimensions of biodiversity loss: Spatial mismatch in land</w:t>
+      </w:r>
+      <w:r>
+        <w:rPr>
+          <w:rFonts w:ascii="Cambria Math" w:hAnsi="Cambria Math" w:cs="Cambria Math"/>
+        </w:rPr>
+        <w:t>‐</w:t>
+      </w:r>
+      <w:r>
+        <w:rPr>
+          <w:rFonts w:asciiTheme="majorHAnsi" w:hAnsiTheme="majorHAnsi" w:cs="Segoe UI"/>
+        </w:rPr>
+        <w:t xml:space="preserve">use impacts on species, functional and phylogenetic diversity of European bees. </w:t>
+      </w:r>
+      <w:r>
+        <w:rPr>
+          <w:rFonts w:asciiTheme="majorHAnsi" w:hAnsiTheme="majorHAnsi" w:cs="Segoe UI"/>
+          <w:i/>
+          <w:iCs/>
+        </w:rPr>
+        <w:t>Diversity and Distributions, 23</w:t>
+      </w:r>
+      <w:r>
+        <w:rPr>
+          <w:rFonts w:asciiTheme="majorHAnsi" w:hAnsiTheme="majorHAnsi" w:cs="Segoe UI"/>
+        </w:rPr>
+        <w:t>(12), 1435-1446.</w:t>
+      </w:r>
+    </w:p>
+    <w:p>
+      <w:pPr>
+        <w:pStyle w:val="EndNoteBibliography"/>
+        <w:spacing w:after="0"/>
+        <w:ind w:left="720" w:hanging="720"/>
+      </w:pPr>
+    </w:p>
+    <w:p>
+      <w:pPr>
+        <w:pStyle w:val="EndNoteBibliography"/>
+        <w:spacing w:after="0"/>
+        <w:ind w:left="720" w:hanging="720"/>
+      </w:pPr>
+      <w:r>
+        <w:t xml:space="preserve">Dupont, Y.L., Damgaard, C. &amp; Simonsen, V. (2011) Quantitative historical change in bumblebee (Bombus spp.) assemblages of red clover fields. </w:t>
+      </w:r>
+      <w:r>
+        <w:rPr>
+          <w:i/>
+        </w:rPr>
+        <w:t>PLoS ONE,</w:t>
+      </w:r>
+      <w:r>
+        <w:t xml:space="preserve"> </w:t>
+      </w:r>
+      <w:r>
+        <w:rPr>
+          <w:i/>
+        </w:rPr>
+        <w:t>6</w:t>
+      </w:r>
+      <w:r>
+        <w:t>.</w:t>
+      </w:r>
+    </w:p>
+    <w:p>
+      <w:pPr>
+        <w:pStyle w:val="EndNoteBibliography"/>
+        <w:spacing w:after="0"/>
+        <w:ind w:left="720" w:hanging="720"/>
+      </w:pPr>
+    </w:p>
+    <w:p>
+      <w:pPr>
+        <w:pStyle w:val="EndNoteBibliography"/>
+        <w:spacing w:after="0"/>
+        <w:ind w:left="720" w:hanging="720"/>
+      </w:pPr>
+      <w:r>
+        <w:t xml:space="preserve">Grixti, J.C., Wong, L.T., Cameron, S.A. &amp; Favret, C. (2009) Decline of bumble bees (Bombus) in the North American Midwest. </w:t>
+      </w:r>
+      <w:r>
+        <w:rPr>
+          <w:i/>
+        </w:rPr>
+        <w:t>Biological Conservation,</w:t>
+      </w:r>
+      <w:r>
+        <w:t xml:space="preserve"> </w:t>
+      </w:r>
+      <w:r>
+        <w:rPr>
+          <w:i/>
+        </w:rPr>
+        <w:t>142</w:t>
+      </w:r>
+      <w:r>
+        <w:t>, 75-84.</w:t>
+      </w:r>
+    </w:p>
+    <w:p>
+      <w:pPr>
+        <w:pStyle w:val="EndNoteBibliography"/>
+        <w:spacing w:after="0"/>
+        <w:ind w:left="720" w:hanging="720"/>
+      </w:pPr>
+    </w:p>
+    <w:p>
+      <w:pPr>
+        <w:pStyle w:val="EndNoteBibliography"/>
+        <w:spacing w:after="0"/>
+        <w:ind w:left="720" w:hanging="720"/>
+      </w:pPr>
+      <w:r>
+        <w:t xml:space="preserve">Martins, A.C., Gonçalves, R.B. &amp; Melo, G.A.R. (2013) Changes in wild bee fauna of a grassland in Brazil reveal negative effects associated with growing urbanization during the last 40 years. </w:t>
+      </w:r>
+      <w:r>
+        <w:rPr>
+          <w:i/>
+        </w:rPr>
+        <w:t>Zoologia,</w:t>
+      </w:r>
+      <w:r>
+        <w:t xml:space="preserve"> </w:t>
+      </w:r>
+      <w:r>
+        <w:rPr>
+          <w:i/>
+        </w:rPr>
+        <w:t>30</w:t>
+      </w:r>
+      <w:r>
+        <w:t>, 157-176.</w:t>
+      </w:r>
+    </w:p>
+    <w:p>
+      <w:pPr>
+        <w:pStyle w:val="EndNoteBibliography"/>
+        <w:spacing w:after="0"/>
+        <w:ind w:left="720" w:hanging="720"/>
+      </w:pPr>
+    </w:p>
+    <w:p>
+      <w:pPr>
+        <w:pStyle w:val="EndNoteBibliography"/>
+        <w:spacing w:after="0"/>
+        <w:ind w:left="720" w:hanging="720"/>
+      </w:pPr>
+      <w:r>
+        <w:lastRenderedPageBreak/>
+        <w:t xml:space="preserve">Morales, C.L., Arbetman, M.P., Cameron, S.A. &amp; Aizen, M.A. (2013) Rapid ecological replacement of a native bumble bee by invasive species. </w:t>
+      </w:r>
+      <w:r>
+        <w:rPr>
+          <w:i/>
+        </w:rPr>
+        <w:t>Frontiers in Ecology and the Environment,</w:t>
+      </w:r>
+      <w:r>
+        <w:t xml:space="preserve"> </w:t>
+      </w:r>
+      <w:r>
+        <w:rPr>
+          <w:i/>
+        </w:rPr>
+        <w:t>11</w:t>
+      </w:r>
+      <w:r>
+        <w:t>, 529-534.</w:t>
+      </w:r>
+    </w:p>
+    <w:p>
+      <w:pPr>
+        <w:pStyle w:val="EndNoteBibliography"/>
+        <w:spacing w:after="0"/>
+        <w:ind w:left="720" w:hanging="720"/>
+      </w:pPr>
+    </w:p>
+    <w:p>
+      <w:pPr>
+        <w:pStyle w:val="EndNoteBibliography"/>
+        <w:spacing w:after="0"/>
+        <w:ind w:left="720" w:hanging="720"/>
+      </w:pPr>
+      <w:r>
+        <w:t>Nieto, A., Roberts, S.P., Kemp, J.</w:t>
+      </w:r>
+      <w:r>
+        <w:rPr>
+          <w:i/>
+        </w:rPr>
+        <w:t xml:space="preserve"> et al.</w:t>
+      </w:r>
+      <w:r>
+        <w:t xml:space="preserve"> (2014) European red list of bees. </w:t>
+      </w:r>
+      <w:r>
+        <w:rPr>
+          <w:i/>
+        </w:rPr>
+        <w:t>Luxembourg: Publication Office of the European Union,</w:t>
+      </w:r>
+      <w:r>
+        <w:t xml:space="preserve"> </w:t>
+      </w:r>
+      <w:r>
+        <w:rPr>
+          <w:i/>
+        </w:rPr>
+        <w:t>98</w:t>
+      </w:r>
+      <w:r>
+        <w:t>.</w:t>
+      </w:r>
+    </w:p>
+    <w:p>
+      <w:pPr>
+        <w:pStyle w:val="EndNoteBibliography"/>
+        <w:spacing w:after="0"/>
+        <w:ind w:left="720" w:hanging="720"/>
+      </w:pPr>
+    </w:p>
+    <w:p>
+      <w:pPr>
+        <w:pStyle w:val="EndNoteBibliography"/>
+        <w:spacing w:after="0"/>
+        <w:ind w:left="720" w:hanging="720"/>
+      </w:pPr>
+      <w:r>
+        <w:t xml:space="preserve">Ollerton, J. (2017) Pollinator Diversity: Distribution, Ecological Function, and Conservation. </w:t>
+      </w:r>
+      <w:r>
+        <w:rPr>
+          <w:i/>
+        </w:rPr>
+        <w:t>Annual Review of Ecology, Evolution, and Systematics</w:t>
+      </w:r>
+      <w:r>
+        <w:t>, pp. 353-376.</w:t>
+      </w:r>
+    </w:p>
+    <w:p>
+      <w:pPr>
+        <w:pStyle w:val="EndNoteBibliography"/>
+        <w:spacing w:after="0"/>
+        <w:ind w:left="720" w:hanging="720"/>
+      </w:pPr>
+    </w:p>
+    <w:p>
+      <w:pPr>
+        <w:pStyle w:val="EndNoteBibliography"/>
+        <w:spacing w:after="0"/>
+        <w:ind w:left="720" w:hanging="720"/>
+      </w:pPr>
+      <w:r>
+        <w:t xml:space="preserve">Ollerton, J., Erenler, H., Edwards, M. &amp; Crockett, R. (2014) Extinctions of aculeate pollinators in Britain and the role of large-scale agricultural changes. </w:t>
+      </w:r>
+      <w:r>
+        <w:rPr>
+          <w:i/>
+        </w:rPr>
+        <w:t>Science,</w:t>
+      </w:r>
+      <w:r>
+        <w:t xml:space="preserve"> </w:t>
+      </w:r>
+      <w:r>
+        <w:rPr>
+          <w:i/>
+        </w:rPr>
+        <w:t>346</w:t>
+      </w:r>
+      <w:r>
+        <w:t>, 1360-1362.</w:t>
+      </w:r>
+    </w:p>
+    <w:p>
+      <w:pPr>
+        <w:pStyle w:val="EndNoteBibliography"/>
+        <w:spacing w:after="0"/>
+      </w:pPr>
+    </w:p>
+    <w:p>
+      <w:pPr>
+        <w:pStyle w:val="EndNoteBibliography"/>
+        <w:spacing w:after="0"/>
+        <w:ind w:left="720" w:hanging="720"/>
+      </w:pPr>
+      <w:r>
+        <w:t>Potts, S.G., Biesmeijer, J.C., Kremen, C.</w:t>
+      </w:r>
+      <w:r>
+        <w:rPr>
+          <w:i/>
+        </w:rPr>
+        <w:t xml:space="preserve"> et al.</w:t>
+      </w:r>
+      <w:r>
+        <w:t xml:space="preserve"> (2010) Global pollinator declines: Trends, impacts and drivers. </w:t>
+      </w:r>
+      <w:r>
+        <w:rPr>
+          <w:i/>
+        </w:rPr>
+        <w:t>Trends in Ecology and Evolution,</w:t>
+      </w:r>
+      <w:r>
+        <w:t xml:space="preserve"> </w:t>
+      </w:r>
+      <w:r>
+        <w:rPr>
+          <w:i/>
+        </w:rPr>
+        <w:t>25</w:t>
+      </w:r>
+      <w:r>
+        <w:t>, 345-353.</w:t>
+      </w:r>
+    </w:p>
+    <w:p>
+      <w:pPr>
+        <w:pStyle w:val="EndNoteBibliography"/>
+        <w:spacing w:after="0"/>
+        <w:ind w:left="720" w:hanging="720"/>
+      </w:pPr>
+    </w:p>
+    <w:p>
+      <w:pPr>
+        <w:pStyle w:val="EndNoteBibliography"/>
+        <w:spacing w:after="0"/>
+        <w:ind w:left="720" w:hanging="720"/>
+      </w:pPr>
+      <w:r>
+        <w:t>Regan, E.C., Santini, L., Ingwall</w:t>
+      </w:r>
+      <w:r>
+        <w:rPr>
+          <w:rFonts w:ascii="Cambria Math" w:hAnsi="Cambria Math" w:cs="Cambria Math"/>
+        </w:rPr>
+        <w:t>‐</w:t>
+      </w:r>
+      <w:r>
+        <w:t>King, L.</w:t>
+      </w:r>
+      <w:r>
+        <w:rPr>
+          <w:i/>
+        </w:rPr>
+        <w:t xml:space="preserve"> et al.</w:t>
+      </w:r>
+      <w:r>
+        <w:t xml:space="preserve"> (2015) Global trends in the status of bird and mammal pollinators. </w:t>
+      </w:r>
+      <w:r>
+        <w:rPr>
+          <w:i/>
+        </w:rPr>
+        <w:t>Conservation Letters,</w:t>
+      </w:r>
+      <w:r>
+        <w:t xml:space="preserve"> </w:t>
+      </w:r>
+      <w:r>
+        <w:rPr>
+          <w:i/>
+        </w:rPr>
+        <w:t>8</w:t>
+      </w:r>
+      <w:r>
+        <w:t>, 397-403.</w:t>
+      </w:r>
+    </w:p>
+    <w:p>
+      <w:pPr>
+        <w:pStyle w:val="EndNoteBibliography"/>
+        <w:spacing w:after="0"/>
+        <w:ind w:left="720" w:hanging="720"/>
+      </w:pPr>
+    </w:p>
+    <w:p>
+      <w:pPr>
+        <w:pStyle w:val="EndNoteBibliography"/>
+        <w:spacing w:after="0"/>
+        <w:ind w:left="720" w:hanging="720"/>
+      </w:pPr>
+      <w:r>
+        <w:t xml:space="preserve">Roubik, D.W. (2001) Ups and downs in pollinator populations: When is there a decline? </w:t>
+      </w:r>
+      <w:r>
+        <w:rPr>
+          <w:i/>
+        </w:rPr>
+        <w:t>Ecology and Society,</w:t>
+      </w:r>
+      <w:r>
+        <w:t xml:space="preserve"> </w:t>
+      </w:r>
+      <w:r>
+        <w:rPr>
+          <w:i/>
+        </w:rPr>
+        <w:t>5</w:t>
+      </w:r>
+      <w:r>
+        <w:t>.</w:t>
+      </w:r>
+    </w:p>
+    <w:p>
+      <w:pPr>
+        <w:pStyle w:val="EndNoteBibliography"/>
+        <w:spacing w:after="0"/>
+        <w:ind w:left="720" w:hanging="720"/>
+      </w:pPr>
+    </w:p>
+    <w:p>
+      <w:pPr>
+        <w:pStyle w:val="EndNoteBibliography"/>
+        <w:spacing w:after="0"/>
+        <w:ind w:left="720" w:hanging="720"/>
+      </w:pPr>
+      <w:r>
+        <w:t>Senapathi, D., Carvalheiro, L.G., Biesmeijer, J.C.</w:t>
+      </w:r>
+      <w:r>
+        <w:rPr>
+          <w:i/>
+        </w:rPr>
+        <w:t xml:space="preserve"> et al.</w:t>
+      </w:r>
+      <w:r>
+        <w:t xml:space="preserve"> (2015) The impact of over 80 years of land cover changes on bee and wasp pollinator communities in England. </w:t>
+      </w:r>
+      <w:r>
+        <w:rPr>
+          <w:i/>
+        </w:rPr>
+        <w:t>Proceedings of the Royal Society B: Biological Sciences,</w:t>
+      </w:r>
+      <w:r>
+        <w:t xml:space="preserve"> </w:t>
+      </w:r>
+      <w:r>
+        <w:rPr>
+          <w:i/>
+        </w:rPr>
+        <w:t>282</w:t>
+      </w:r>
+      <w:r>
+        <w:t>.</w:t>
+      </w:r>
+    </w:p>
+    <w:p>
+      <w:pPr>
+        <w:pStyle w:val="EndNoteBibliography"/>
+        <w:spacing w:after="0"/>
+        <w:ind w:left="720" w:hanging="720"/>
+      </w:pPr>
+    </w:p>
+    <w:p>
+      <w:pPr>
+        <w:pStyle w:val="EndNoteBibliography"/>
+        <w:spacing w:after="0"/>
+        <w:ind w:left="720" w:hanging="720"/>
+      </w:pPr>
+      <w:r>
+        <w:t>Thomas, J.A., Telfer, M.G., Roy, D.B.</w:t>
+      </w:r>
+      <w:r>
+        <w:rPr>
+          <w:i/>
+        </w:rPr>
+        <w:t xml:space="preserve"> et al.</w:t>
+      </w:r>
+      <w:r>
+        <w:t xml:space="preserve"> (2004) Comparative losses of British butterflies, birds, and plants and the global extinction crisis. </w:t>
+      </w:r>
+      <w:r>
+        <w:rPr>
+          <w:i/>
+        </w:rPr>
+        <w:t>Science,</w:t>
+      </w:r>
+      <w:r>
+        <w:t xml:space="preserve"> </w:t>
+      </w:r>
+      <w:r>
+        <w:rPr>
+          <w:i/>
+        </w:rPr>
+        <w:t>303</w:t>
+      </w:r>
+      <w:r>
+        <w:t>, 1879-1881.</w:t>
+      </w:r>
+    </w:p>
+    <w:p>
+      <w:pPr>
+        <w:pStyle w:val="EndNoteBibliography"/>
+        <w:spacing w:after="0"/>
+        <w:ind w:left="720" w:hanging="720"/>
+      </w:pPr>
+    </w:p>
+    <w:p>
+      <w:pPr>
+        <w:pStyle w:val="EndNoteBibliography"/>
+        <w:spacing w:after="0"/>
+        <w:ind w:left="720" w:hanging="720"/>
+      </w:pPr>
+      <w:r>
+        <w:t xml:space="preserve">Van Dooren, T.J.M. (2016) Pollinator species richness: Are the declines slowing down? </w:t>
+      </w:r>
+      <w:r>
+        <w:rPr>
+          <w:i/>
+        </w:rPr>
+        <w:t>Nature Conservation,</w:t>
+      </w:r>
+      <w:r>
+        <w:t xml:space="preserve"> </w:t>
+      </w:r>
+      <w:r>
+        <w:rPr>
+          <w:i/>
+        </w:rPr>
+        <w:t>15</w:t>
+      </w:r>
+      <w:r>
+        <w:t>, 11-22.</w:t>
+      </w:r>
+    </w:p>
+    <w:p>
+      <w:pPr>
+        <w:pStyle w:val="EndNoteBibliography"/>
+        <w:spacing w:after="0"/>
+        <w:ind w:left="720" w:hanging="720"/>
+      </w:pPr>
     </w:p>
     <w:p>
       <w:pPr>
@@ -1268,8 +1313,8 @@
   <w:style w:type="character" w:default="1" w:styleId="DefaultParagraphFont">
     <w:name w:val="Default Paragraph Font"/>
     <w:uiPriority w:val="1"/>
+    <w:semiHidden/>
     <w:unhideWhenUsed/>
-    <w:rsid w:val="00CB0B87"/>
   </w:style>
   <w:style w:type="table" w:default="1" w:styleId="TableNormal">
     <w:name w:val="Normal Table"/>
@@ -1291,7 +1336,6 @@
     <w:uiPriority w:val="99"/>
     <w:semiHidden/>
     <w:unhideWhenUsed/>
-    <w:rsid w:val="00CB0B87"/>
   </w:style>
   <w:style w:type="paragraph" w:customStyle="1" w:styleId="ThesisHeading1x">
     <w:name w:val="Thesis Heading 1x"/>

</xml_diff>